<commit_message>
added my name to the list
</commit_message>
<xml_diff>
--- a/Registration.docx
+++ b/Registration.docx
@@ -9,13 +9,17 @@
           <w:lang w:val="en-US"/>
         </w:rPr>
       </w:pPr>
-      <w:bookmarkStart w:id="0" w:name="_GoBack"/>
-      <w:bookmarkEnd w:id="0"/>
       <w:r>
         <w:rPr>
           <w:lang w:val="en-US"/>
         </w:rPr>
         <w:t xml:space="preserve">Name: </w:t>
+      </w:r>
+      <w:r>
+        <w:rPr>
+          <w:lang w:val="en-US"/>
+        </w:rPr>
+        <w:t>Davy</w:t>
       </w:r>
     </w:p>
     <w:p>
@@ -40,6 +44,12 @@
         </w:rPr>
         <w:tab/>
       </w:r>
+      <w:r>
+        <w:rPr>
+          <w:lang w:val="en-US"/>
+        </w:rPr>
+        <w:t>1</w:t>
+      </w:r>
     </w:p>
     <w:p>
       <w:pPr>
@@ -63,6 +73,12 @@
         </w:rPr>
         <w:tab/>
       </w:r>
+      <w:r>
+        <w:rPr>
+          <w:lang w:val="en-US"/>
+        </w:rPr>
+        <w:t>2</w:t>
+      </w:r>
     </w:p>
     <w:p>
       <w:pPr>
@@ -86,6 +102,14 @@
         </w:rPr>
         <w:tab/>
       </w:r>
+      <w:r>
+        <w:rPr>
+          <w:lang w:val="en-US"/>
+        </w:rPr>
+        <w:t>3</w:t>
+      </w:r>
+      <w:bookmarkStart w:id="0" w:name="_GoBack"/>
+      <w:bookmarkEnd w:id="0"/>
     </w:p>
     <w:p>
       <w:pPr>

</xml_diff>